<commit_message>
Optimización de lista de asistencia
</commit_message>
<xml_diff>
--- a/lista.docx
+++ b/lista.docx
@@ -11,12 +11,12 @@
     </w:p>
     <w:p>
       <w:r>
-        <w:t>Lista de asistencia: concurso de escoltas</w:t>
+        <w:t>Lista de asistencia: concurso de escoltas zona 7</w:t>
       </w:r>
     </w:p>
     <w:p>
       <w:r>
-        <w:t>Fecha: 2025-02-15</w:t>
+        <w:t>Fecha: 2025-02-16</w:t>
       </w:r>
     </w:p>
     <w:tbl>
@@ -69,7 +69,7 @@
           </w:tcPr>
           <w:p>
             <w:r>
-              <w:t>Firma</w:t>
+              <w:t>Firma Entrada</w:t>
             </w:r>
           </w:p>
         </w:tc>
@@ -89,7 +89,7 @@
           </w:tcPr>
           <w:p>
             <w:r>
-              <w:t>Firma</w:t>
+              <w:t>Firma Salida</w:t>
             </w:r>
           </w:p>
         </w:tc>
@@ -121,7 +121,7 @@
           </w:tcPr>
           <w:p>
             <w:r>
-              <w:t>00:45:00</w:t>
+              <w:t>04:45:00</w:t>
             </w:r>
           </w:p>
         </w:tc>
@@ -141,7 +141,7 @@
           </w:tcPr>
           <w:p>
             <w:r>
-              <w:t>01:30:00</w:t>
+              <w:t>15:00:00</w:t>
             </w:r>
           </w:p>
         </w:tc>
@@ -173,7 +173,7 @@
           </w:tcPr>
           <w:p>
             <w:r>
-              <w:t>ALBARRAN  JIMENEZ OSCAR EDUARDO</w:t>
+              <w:t>ALBARRAN  GARCIA  CARLOS ARTURO</w:t>
             </w:r>
           </w:p>
         </w:tc>
@@ -183,7 +183,7 @@
           </w:tcPr>
           <w:p>
             <w:r>
-              <w:t>23:42:00</w:t>
+              <w:t>04:46:00</w:t>
             </w:r>
           </w:p>
         </w:tc>
@@ -203,7 +203,7 @@
           </w:tcPr>
           <w:p>
             <w:r>
-              <w:t>23:42:00</w:t>
+              <w:t>15:00:00</w:t>
             </w:r>
           </w:p>
         </w:tc>

</xml_diff>